<commit_message>
Pythin Run on Any MAchine Automation
</commit_message>
<xml_diff>
--- a/Python/Python-RunOnAnyMachine.docx
+++ b/Python/Python-RunOnAnyMachine.docx
@@ -4,23 +4,7 @@
   <w:body>
     <w:p>
       <w:r>
-        <w:t xml:space="preserve">Given a scenario, where Python programs to be run on any machine , </w:t>
-      </w:r>
-      <w:proofErr w:type="spellStart"/>
-      <w:r>
-        <w:t>with out</w:t>
-      </w:r>
-      <w:proofErr w:type="spellEnd"/>
-      <w:r>
-        <w:t xml:space="preserve"> </w:t>
-      </w:r>
-      <w:proofErr w:type="spellStart"/>
-      <w:r>
-        <w:t>changeing</w:t>
-      </w:r>
-      <w:proofErr w:type="spellEnd"/>
-      <w:r>
-        <w:t xml:space="preserve"> multiple places to execute , how to manage this . using Relative path for imports and setting one Env variable for Base path and Execution of python path using relative path etc.</w:t>
+        <w:t>Given a scenario, where Python programs to be run on any machine , with out changeing multiple places to execute , how to manage this . using Relative path for imports and setting one Env variable for Base path and Execution of python path using relative path etc.</w:t>
       </w:r>
     </w:p>
     <w:p>
@@ -105,11 +89,9 @@
       </w:r>
     </w:p>
     <w:p>
-      <w:proofErr w:type="spellStart"/>
       <w:r>
         <w:t>CopyEdit</w:t>
       </w:r>
-      <w:proofErr w:type="spellEnd"/>
     </w:p>
     <w:p>
       <w:r>
@@ -135,18 +117,14 @@
       </w:r>
     </w:p>
     <w:p>
-      <w:proofErr w:type="spellStart"/>
       <w:r>
         <w:t>cmd</w:t>
       </w:r>
-      <w:proofErr w:type="spellEnd"/>
-    </w:p>
-    <w:p>
-      <w:proofErr w:type="spellStart"/>
+    </w:p>
+    <w:p>
       <w:r>
         <w:t>CopyEdit</w:t>
       </w:r>
-      <w:proofErr w:type="spellEnd"/>
     </w:p>
     <w:p>
       <w:r>
@@ -172,30 +150,18 @@
       </w:r>
     </w:p>
     <w:p>
-      <w:proofErr w:type="spellStart"/>
       <w:r>
         <w:t>powershell</w:t>
       </w:r>
-      <w:proofErr w:type="spellEnd"/>
-    </w:p>
-    <w:p>
-      <w:proofErr w:type="spellStart"/>
+    </w:p>
+    <w:p>
       <w:r>
         <w:t>CopyEdit</w:t>
       </w:r>
-      <w:proofErr w:type="spellEnd"/>
-    </w:p>
-    <w:p>
-      <w:r>
-        <w:t>$</w:t>
-      </w:r>
-      <w:proofErr w:type="spellStart"/>
-      <w:r>
-        <w:t>env:MY_APP_BASE</w:t>
-      </w:r>
-      <w:proofErr w:type="spellEnd"/>
-      <w:r>
-        <w:t>="C:\path\to\app"</w:t>
+    </w:p>
+    <w:p>
+      <w:r>
+        <w:t>$env:MY_APP_BASE="C:\path\to\app"</w:t>
       </w:r>
     </w:p>
     <w:p>
@@ -234,27 +200,18 @@
       </w:r>
     </w:p>
     <w:p>
-      <w:proofErr w:type="spellStart"/>
       <w:r>
         <w:t>lua</w:t>
       </w:r>
-      <w:proofErr w:type="spellEnd"/>
-    </w:p>
-    <w:p>
-      <w:proofErr w:type="spellStart"/>
+    </w:p>
+    <w:p>
       <w:r>
         <w:t>CopyEdit</w:t>
       </w:r>
-      <w:proofErr w:type="spellEnd"/>
-    </w:p>
-    <w:p>
-      <w:proofErr w:type="spellStart"/>
-      <w:r>
-        <w:t>my_project</w:t>
-      </w:r>
-      <w:proofErr w:type="spellEnd"/>
-      <w:r>
-        <w:t>/</w:t>
+    </w:p>
+    <w:p>
+      <w:r>
+        <w:t>my_project/</w:t>
       </w:r>
     </w:p>
     <w:p>
@@ -331,11 +288,9 @@
       </w:r>
     </w:p>
     <w:p>
-      <w:proofErr w:type="spellStart"/>
       <w:r>
         <w:t>CopyEdit</w:t>
       </w:r>
-      <w:proofErr w:type="spellEnd"/>
     </w:p>
     <w:p>
       <w:r>
@@ -359,23 +314,13 @@
       </w:r>
     </w:p>
     <w:p>
-      <w:proofErr w:type="spellStart"/>
       <w:r>
         <w:t>CopyEdit</w:t>
       </w:r>
-      <w:proofErr w:type="spellEnd"/>
-    </w:p>
-    <w:p>
-      <w:r>
-        <w:t xml:space="preserve">from modules import </w:t>
-      </w:r>
-      <w:proofErr w:type="spellStart"/>
-      <w:r>
-        <w:t>my_module</w:t>
-      </w:r>
-      <w:proofErr w:type="spellEnd"/>
-      <w:r>
-        <w:t xml:space="preserve">  # Import without absolute path</w:t>
+    </w:p>
+    <w:p>
+      <w:r>
+        <w:t>from modules import my_module  # Import without absolute path</w:t>
       </w:r>
     </w:p>
     <w:p>
@@ -395,23 +340,7 @@
     </w:p>
     <w:p>
       <w:r>
-        <w:t xml:space="preserve">Use </w:t>
-      </w:r>
-      <w:proofErr w:type="spellStart"/>
-      <w:r>
-        <w:t>os.environ</w:t>
-      </w:r>
-      <w:proofErr w:type="spellEnd"/>
-      <w:r>
-        <w:t xml:space="preserve"> and </w:t>
-      </w:r>
-      <w:proofErr w:type="spellStart"/>
-      <w:r>
-        <w:t>os.path.join</w:t>
-      </w:r>
-      <w:proofErr w:type="spellEnd"/>
-      <w:r>
-        <w:t>() to build paths dynamically.</w:t>
+        <w:t>Use os.environ and os.path.join() to build paths dynamically.</w:t>
       </w:r>
     </w:p>
     <w:p>
@@ -436,121 +365,45 @@
       </w:r>
     </w:p>
     <w:p>
-      <w:proofErr w:type="spellStart"/>
       <w:r>
         <w:t>CopyEdit</w:t>
       </w:r>
-      <w:proofErr w:type="spellEnd"/>
-    </w:p>
-    <w:p>
-      <w:r>
-        <w:t xml:space="preserve">import </w:t>
-      </w:r>
-      <w:proofErr w:type="spellStart"/>
-      <w:r>
-        <w:t>os</w:t>
-      </w:r>
-      <w:proofErr w:type="spellEnd"/>
+    </w:p>
+    <w:p>
+      <w:r>
+        <w:t>import os</w:t>
+      </w:r>
     </w:p>
     <w:p/>
     <w:p>
       <w:r>
-        <w:t xml:space="preserve">BASE_PATH = </w:t>
-      </w:r>
-      <w:proofErr w:type="spellStart"/>
-      <w:r>
-        <w:t>os.environ.get</w:t>
-      </w:r>
-      <w:proofErr w:type="spellEnd"/>
-      <w:r>
-        <w:t xml:space="preserve">("MY_APP_BASE", </w:t>
-      </w:r>
-      <w:proofErr w:type="spellStart"/>
-      <w:r>
-        <w:t>os.path.dirname</w:t>
-      </w:r>
-      <w:proofErr w:type="spellEnd"/>
-      <w:r>
-        <w:t>(</w:t>
-      </w:r>
-      <w:proofErr w:type="spellStart"/>
-      <w:r>
-        <w:t>os.path.abspath</w:t>
-      </w:r>
-      <w:proofErr w:type="spellEnd"/>
-      <w:r>
-        <w:t>(__file__)))</w:t>
+        <w:t>BASE_PATH = os.environ.get("MY_APP_BASE", os.path.dirname(os.path.abspath(__file__)))</w:t>
       </w:r>
     </w:p>
     <w:p/>
     <w:p>
-      <w:proofErr w:type="spellStart"/>
-      <w:r>
-        <w:t>config_path</w:t>
-      </w:r>
-      <w:proofErr w:type="spellEnd"/>
-      <w:r>
-        <w:t xml:space="preserve"> = </w:t>
-      </w:r>
-      <w:proofErr w:type="spellStart"/>
-      <w:r>
-        <w:t>os.path.join</w:t>
-      </w:r>
-      <w:proofErr w:type="spellEnd"/>
-      <w:r>
-        <w:t>(BASE_PATH, "config", "settings.py")</w:t>
-      </w:r>
-    </w:p>
-    <w:p>
-      <w:r>
-        <w:t>print(</w:t>
-      </w:r>
-      <w:proofErr w:type="spellStart"/>
-      <w:r>
-        <w:t>f"Loading</w:t>
-      </w:r>
-      <w:proofErr w:type="spellEnd"/>
-      <w:r>
-        <w:t xml:space="preserve"> config from: {</w:t>
-      </w:r>
-      <w:proofErr w:type="spellStart"/>
-      <w:r>
-        <w:t>config_path</w:t>
-      </w:r>
-      <w:proofErr w:type="spellEnd"/>
-      <w:r>
-        <w:t>}")</w:t>
-      </w:r>
-    </w:p>
-    <w:p>
-      <w:pPr>
-        <w:rPr>
-          <w:b/>
-          <w:bCs/>
-        </w:rPr>
-      </w:pPr>
-      <w:r>
-        <w:rPr>
-          <w:b/>
-          <w:bCs/>
-        </w:rPr>
-        <w:t xml:space="preserve">4. Update </w:t>
-      </w:r>
-      <w:proofErr w:type="spellStart"/>
-      <w:r>
-        <w:rPr>
-          <w:b/>
-          <w:bCs/>
-        </w:rPr>
-        <w:t>sys.path</w:t>
-      </w:r>
-      <w:proofErr w:type="spellEnd"/>
-      <w:r>
-        <w:rPr>
-          <w:b/>
-          <w:bCs/>
-        </w:rPr>
-        <w:t xml:space="preserve"> for Custom Imports</w:t>
+      <w:r>
+        <w:t>config_path = os.path.join(BASE_PATH, "config", "settings.py")</w:t>
+      </w:r>
+    </w:p>
+    <w:p>
+      <w:r>
+        <w:t>print(f"Loading config from: {config_path}")</w:t>
+      </w:r>
+    </w:p>
+    <w:p>
+      <w:pPr>
+        <w:rPr>
+          <w:b/>
+          <w:bCs/>
+        </w:rPr>
+      </w:pPr>
+      <w:r>
+        <w:rPr>
+          <w:b/>
+          <w:bCs/>
+        </w:rPr>
+        <w:t>4. Update sys.path for Custom Imports</w:t>
       </w:r>
     </w:p>
     <w:p>
@@ -564,11 +417,9 @@
       </w:r>
     </w:p>
     <w:p>
-      <w:proofErr w:type="spellStart"/>
       <w:r>
         <w:t>CopyEdit</w:t>
       </w:r>
-      <w:proofErr w:type="spellEnd"/>
     </w:p>
     <w:p>
       <w:r>
@@ -577,74 +428,24 @@
     </w:p>
     <w:p>
       <w:r>
-        <w:t xml:space="preserve">import </w:t>
-      </w:r>
-      <w:proofErr w:type="spellStart"/>
-      <w:r>
-        <w:t>os</w:t>
-      </w:r>
-      <w:proofErr w:type="spellEnd"/>
+        <w:t>import os</w:t>
+      </w:r>
     </w:p>
     <w:p/>
     <w:p>
       <w:r>
-        <w:t xml:space="preserve">BASE_PATH = </w:t>
-      </w:r>
-      <w:proofErr w:type="spellStart"/>
-      <w:r>
-        <w:t>os.environ.get</w:t>
-      </w:r>
-      <w:proofErr w:type="spellEnd"/>
-      <w:r>
-        <w:t xml:space="preserve">("MY_APP_BASE", </w:t>
-      </w:r>
-      <w:proofErr w:type="spellStart"/>
-      <w:r>
-        <w:t>os.path.dirname</w:t>
-      </w:r>
-      <w:proofErr w:type="spellEnd"/>
-      <w:r>
-        <w:t>(</w:t>
-      </w:r>
-      <w:proofErr w:type="spellStart"/>
-      <w:r>
-        <w:t>os.path.abspath</w:t>
-      </w:r>
-      <w:proofErr w:type="spellEnd"/>
-      <w:r>
-        <w:t>(__file__)))</w:t>
-      </w:r>
-    </w:p>
-    <w:p>
-      <w:proofErr w:type="spellStart"/>
-      <w:r>
-        <w:t>sys.path.append</w:t>
-      </w:r>
-      <w:proofErr w:type="spellEnd"/>
-      <w:r>
-        <w:t>(</w:t>
-      </w:r>
-      <w:proofErr w:type="spellStart"/>
-      <w:r>
-        <w:t>os.path.join</w:t>
-      </w:r>
-      <w:proofErr w:type="spellEnd"/>
-      <w:r>
-        <w:t>(BASE_PATH, "modules"))</w:t>
+        <w:t>BASE_PATH = os.environ.get("MY_APP_BASE", os.path.dirname(os.path.abspath(__file__)))</w:t>
+      </w:r>
+    </w:p>
+    <w:p>
+      <w:r>
+        <w:t>sys.path.append(os.path.join(BASE_PATH, "modules"))</w:t>
       </w:r>
     </w:p>
     <w:p/>
     <w:p>
       <w:r>
-        <w:t xml:space="preserve">import </w:t>
-      </w:r>
-      <w:proofErr w:type="spellStart"/>
-      <w:r>
-        <w:t>my_module</w:t>
-      </w:r>
-      <w:proofErr w:type="spellEnd"/>
-      <w:r>
-        <w:t xml:space="preserve">  # Now, this import works</w:t>
+        <w:t>import my_module  # Now, this import works</w:t>
       </w:r>
     </w:p>
     <w:p>
@@ -673,68 +474,24 @@
       </w:r>
     </w:p>
     <w:p>
-      <w:proofErr w:type="spellStart"/>
       <w:r>
         <w:t>CopyEdit</w:t>
       </w:r>
-      <w:proofErr w:type="spellEnd"/>
-    </w:p>
-    <w:p>
-      <w:r>
-        <w:t xml:space="preserve">import </w:t>
-      </w:r>
-      <w:proofErr w:type="spellStart"/>
-      <w:r>
-        <w:t>os</w:t>
-      </w:r>
-      <w:proofErr w:type="spellEnd"/>
+    </w:p>
+    <w:p>
+      <w:r>
+        <w:t>import os</w:t>
+      </w:r>
     </w:p>
     <w:p/>
     <w:p>
-      <w:proofErr w:type="spellStart"/>
-      <w:r>
-        <w:t>script_dir</w:t>
-      </w:r>
-      <w:proofErr w:type="spellEnd"/>
-      <w:r>
-        <w:t xml:space="preserve"> = </w:t>
-      </w:r>
-      <w:proofErr w:type="spellStart"/>
-      <w:r>
-        <w:t>os.path.dirname</w:t>
-      </w:r>
-      <w:proofErr w:type="spellEnd"/>
-      <w:r>
-        <w:t>(</w:t>
-      </w:r>
-      <w:proofErr w:type="spellStart"/>
-      <w:r>
-        <w:t>os.path.abspath</w:t>
-      </w:r>
-      <w:proofErr w:type="spellEnd"/>
-      <w:r>
-        <w:t>(__file__))</w:t>
-      </w:r>
-    </w:p>
-    <w:p>
-      <w:r>
-        <w:t>print(</w:t>
-      </w:r>
-      <w:proofErr w:type="spellStart"/>
-      <w:r>
-        <w:t>f"Script</w:t>
-      </w:r>
-      <w:proofErr w:type="spellEnd"/>
-      <w:r>
-        <w:t xml:space="preserve"> running from: {</w:t>
-      </w:r>
-      <w:proofErr w:type="spellStart"/>
-      <w:r>
-        <w:t>script_dir</w:t>
-      </w:r>
-      <w:proofErr w:type="spellEnd"/>
-      <w:r>
-        <w:t>}")</w:t>
+      <w:r>
+        <w:t>script_dir = os.path.dirname(os.path.abspath(__file__))</w:t>
+      </w:r>
+    </w:p>
+    <w:p>
+      <w:r>
+        <w:t>print(f"Script running from: {script_dir}")</w:t>
       </w:r>
     </w:p>
     <w:p>
@@ -763,11 +520,9 @@
       </w:r>
     </w:p>
     <w:p>
-      <w:proofErr w:type="spellStart"/>
       <w:r>
         <w:t>CopyEdit</w:t>
       </w:r>
-      <w:proofErr w:type="spellEnd"/>
     </w:p>
     <w:p>
       <w:r>
@@ -776,43 +531,309 @@
     </w:p>
     <w:p>
       <w:r>
-        <w:t xml:space="preserve">python -m </w:t>
-      </w:r>
-      <w:proofErr w:type="spellStart"/>
-      <w:r>
-        <w:t>venv</w:t>
-      </w:r>
-      <w:proofErr w:type="spellEnd"/>
+        <w:t>python -m venv venv</w:t>
+      </w:r>
+    </w:p>
+    <w:p>
+      <w:r>
+        <w:t>source venv/bin/activate  # For Linux/macOS</w:t>
+      </w:r>
+    </w:p>
+    <w:p>
+      <w:r>
+        <w:t>venv\Scripts\activate      # For Windows</w:t>
+      </w:r>
+    </w:p>
+    <w:p>
+      <w:r>
+        <w:rPr>
+          <w:noProof/>
+        </w:rPr>
+        <w:pict w14:anchorId="41827857">
+          <v:rect id="_x0000_i1030" alt="" style="width:450.85pt;height:.05pt;mso-width-percent:0;mso-height-percent:0;mso-width-percent:0;mso-height-percent:0" o:hrpct="999" o:hralign="center" o:hrstd="t" o:hr="t" fillcolor="#a0a0a0" stroked="f"/>
+        </w:pict>
+      </w:r>
+    </w:p>
+    <w:p>
+      <w:pPr>
+        <w:rPr>
+          <w:b/>
+          <w:bCs/>
+        </w:rPr>
+      </w:pPr>
+      <w:r>
+        <w:rPr>
+          <w:b/>
+          <w:bCs/>
+        </w:rPr>
+        <w:t>Final Execution (Run on Any Machine)</w:t>
+      </w:r>
+    </w:p>
+    <w:p>
+      <w:r>
+        <w:t>Ensure MY_APP_BASE is set and execute:</w:t>
+      </w:r>
+    </w:p>
+    <w:p>
+      <w:r>
+        <w:t>bash</w:t>
+      </w:r>
+    </w:p>
+    <w:p>
+      <w:r>
+        <w:t>CopyEdit</w:t>
+      </w:r>
+    </w:p>
+    <w:p>
+      <w:r>
+        <w:t>python main.py</w:t>
+      </w:r>
+    </w:p>
+    <w:p>
+      <w:r>
+        <w:t>This setup allows running your Python programs on any machine without changing paths manually</w:t>
+      </w:r>
+    </w:p>
+    <w:p/>
+    <w:p/>
+    <w:p/>
+    <w:p/>
+    <w:p>
+      <w:r>
+        <w:t>Is it possible to automate this process as well for Windows and Unix</w:t>
+      </w:r>
+    </w:p>
+    <w:p>
+      <w:pPr>
+        <w:rPr>
+          <w:b/>
+          <w:bCs/>
+        </w:rPr>
+      </w:pPr>
+      <w:r>
+        <w:rPr>
+          <w:b/>
+          <w:bCs/>
+        </w:rPr>
+        <w:t>ChatGPT said:</w:t>
+      </w:r>
+    </w:p>
+    <w:p>
+      <w:r>
+        <w:t xml:space="preserve">Yes! You can automate this process for both </w:t>
+      </w:r>
+      <w:r>
+        <w:rPr>
+          <w:b/>
+          <w:bCs/>
+        </w:rPr>
+        <w:t>Windows and Unix (Linux/macOS)</w:t>
+      </w:r>
+      <w:r>
+        <w:t xml:space="preserve"> using a combination of </w:t>
+      </w:r>
+      <w:r>
+        <w:rPr>
+          <w:b/>
+          <w:bCs/>
+        </w:rPr>
+        <w:t>batch scripts, shell scripts, and Python scripts</w:t>
+      </w:r>
+      <w:r>
+        <w:t>. Here's how you can do it:</w:t>
+      </w:r>
+    </w:p>
+    <w:p>
+      <w:r>
+        <w:rPr>
+          <w:noProof/>
+        </w:rPr>
+        <w:pict w14:anchorId="67302103">
+          <v:rect id="_x0000_i1029" alt="" style="width:450.85pt;height:.05pt;mso-width-percent:0;mso-height-percent:0;mso-width-percent:0;mso-height-percent:0" o:hrpct="999" o:hralign="center" o:hrstd="t" o:hr="t" fillcolor="#a0a0a0" stroked="f"/>
+        </w:pict>
+      </w:r>
+    </w:p>
+    <w:p>
+      <w:pPr>
+        <w:rPr>
+          <w:b/>
+          <w:bCs/>
+        </w:rPr>
+      </w:pPr>
+      <w:r>
+        <w:rPr>
+          <w:rFonts w:ascii="Apple Color Emoji" w:hAnsi="Apple Color Emoji" w:cs="Apple Color Emoji"/>
+          <w:b/>
+          <w:bCs/>
+        </w:rPr>
+        <w:t>🔹</w:t>
+      </w:r>
+      <w:r>
+        <w:rPr>
+          <w:b/>
+          <w:bCs/>
+        </w:rPr>
+        <w:t xml:space="preserve"> 1. Automate Environment Setup for Windows</w:t>
+      </w:r>
+    </w:p>
+    <w:p>
+      <w:r>
+        <w:t>Create a setup.bat script to set the environment variable and run the Python script.</w:t>
+      </w:r>
+    </w:p>
+    <w:p>
+      <w:pPr>
+        <w:rPr>
+          <w:b/>
+          <w:bCs/>
+        </w:rPr>
+      </w:pPr>
+      <w:r>
+        <w:rPr>
+          <w:b/>
+          <w:bCs/>
+        </w:rPr>
+        <w:t>Windows Batch Script (setup.bat)</w:t>
+      </w:r>
+    </w:p>
+    <w:p>
+      <w:r>
+        <w:t>bat</w:t>
+      </w:r>
+    </w:p>
+    <w:p>
+      <w:r>
+        <w:t>CopyEdit</w:t>
+      </w:r>
+    </w:p>
+    <w:p>
+      <w:r>
+        <w:t>@echo off</w:t>
+      </w:r>
+    </w:p>
+    <w:p>
+      <w:r>
+        <w:t>set MY_APP_BASE=%~dp0</w:t>
+      </w:r>
+    </w:p>
+    <w:p>
+      <w:r>
+        <w:t>echo Setting MY_APP_BASE to %MY_APP_BASE%</w:t>
+      </w:r>
+    </w:p>
+    <w:p>
+      <w:r>
+        <w:t>set PYTHONPATH=%MY_APP_BASE%\modules;%PYTHONPATH%</w:t>
+      </w:r>
+    </w:p>
+    <w:p>
+      <w:r>
+        <w:t>echo Running Python script...</w:t>
+      </w:r>
+    </w:p>
+    <w:p>
+      <w:r>
+        <w:t>python "%MY_APP_BASE%\main.py"</w:t>
+      </w:r>
+    </w:p>
+    <w:p>
+      <w:r>
+        <w:t>pause</w:t>
+      </w:r>
+    </w:p>
+    <w:p>
+      <w:r>
+        <w:rPr>
+          <w:rFonts w:ascii="Apple Color Emoji" w:hAnsi="Apple Color Emoji" w:cs="Apple Color Emoji"/>
+        </w:rPr>
+        <w:t>🔹</w:t>
+      </w:r>
       <w:r>
         <w:t xml:space="preserve"> </w:t>
       </w:r>
-      <w:proofErr w:type="spellStart"/>
-      <w:r>
-        <w:t>venv</w:t>
-      </w:r>
-      <w:proofErr w:type="spellEnd"/>
-    </w:p>
-    <w:p>
-      <w:r>
-        <w:t xml:space="preserve">source </w:t>
-      </w:r>
-      <w:proofErr w:type="spellStart"/>
-      <w:r>
-        <w:t>venv</w:t>
-      </w:r>
-      <w:proofErr w:type="spellEnd"/>
-      <w:r>
-        <w:t>/bin/activate  # For Linux/macOS</w:t>
-      </w:r>
-    </w:p>
-    <w:p>
-      <w:proofErr w:type="spellStart"/>
-      <w:r>
-        <w:t>venv</w:t>
-      </w:r>
-      <w:proofErr w:type="spellEnd"/>
-      <w:r>
-        <w:t>\Scripts\activate      # For Windows</w:t>
+      <w:r>
+        <w:rPr>
+          <w:b/>
+          <w:bCs/>
+        </w:rPr>
+        <w:t>Explanation:</w:t>
+      </w:r>
+    </w:p>
+    <w:p>
+      <w:pPr>
+        <w:numPr>
+          <w:ilvl w:val="0"/>
+          <w:numId w:val="3"/>
+        </w:numPr>
+      </w:pPr>
+      <w:r>
+        <w:t>%~dp0 sets the environment variable MY_APP_BASE to the current script directory.</w:t>
+      </w:r>
+    </w:p>
+    <w:p>
+      <w:pPr>
+        <w:numPr>
+          <w:ilvl w:val="0"/>
+          <w:numId w:val="3"/>
+        </w:numPr>
+      </w:pPr>
+      <w:r>
+        <w:t>Updates PYTHONPATH so Python can find modules.</w:t>
+      </w:r>
+    </w:p>
+    <w:p>
+      <w:pPr>
+        <w:numPr>
+          <w:ilvl w:val="0"/>
+          <w:numId w:val="3"/>
+        </w:numPr>
+      </w:pPr>
+      <w:r>
+        <w:t>Runs main.py without needing absolute paths.</w:t>
+      </w:r>
+    </w:p>
+    <w:p>
+      <w:pPr>
+        <w:numPr>
+          <w:ilvl w:val="0"/>
+          <w:numId w:val="3"/>
+        </w:numPr>
+      </w:pPr>
+      <w:r>
+        <w:t>pause prevents the window from closing immediately.</w:t>
+      </w:r>
+    </w:p>
+    <w:p>
+      <w:r>
+        <w:rPr>
+          <w:rFonts w:ascii="Apple Color Emoji" w:hAnsi="Apple Color Emoji" w:cs="Apple Color Emoji"/>
+        </w:rPr>
+        <w:t>🔹</w:t>
+      </w:r>
+      <w:r>
+        <w:t xml:space="preserve"> </w:t>
+      </w:r>
+      <w:r>
+        <w:rPr>
+          <w:b/>
+          <w:bCs/>
+        </w:rPr>
+        <w:t>Execution (Double-click or run in CMD):</w:t>
+      </w:r>
+    </w:p>
+    <w:p>
+      <w:r>
+        <w:t>cmd</w:t>
+      </w:r>
+    </w:p>
+    <w:p>
+      <w:r>
+        <w:t>CopyEdit</w:t>
+      </w:r>
+    </w:p>
+    <w:p>
+      <w:r>
+        <w:t>setup.bat</w:t>
       </w:r>
     </w:p>
     <w:p>
@@ -820,7 +841,551 @@
         <w:rPr>
           <w:noProof/>
         </w:rPr>
-        <w:pict w14:anchorId="41827857">
+        <w:pict w14:anchorId="3C6F54A5">
+          <v:rect id="_x0000_i1028" alt="" style="width:450.85pt;height:.05pt;mso-width-percent:0;mso-height-percent:0;mso-width-percent:0;mso-height-percent:0" o:hrpct="999" o:hralign="center" o:hrstd="t" o:hr="t" fillcolor="#a0a0a0" stroked="f"/>
+        </w:pict>
+      </w:r>
+    </w:p>
+    <w:p>
+      <w:pPr>
+        <w:rPr>
+          <w:b/>
+          <w:bCs/>
+        </w:rPr>
+      </w:pPr>
+      <w:r>
+        <w:rPr>
+          <w:rFonts w:ascii="Apple Color Emoji" w:hAnsi="Apple Color Emoji" w:cs="Apple Color Emoji"/>
+          <w:b/>
+          <w:bCs/>
+        </w:rPr>
+        <w:t>🔹</w:t>
+      </w:r>
+      <w:r>
+        <w:rPr>
+          <w:b/>
+          <w:bCs/>
+        </w:rPr>
+        <w:t xml:space="preserve"> 2. Automate Environment Setup for Unix (Linux/macOS)</w:t>
+      </w:r>
+    </w:p>
+    <w:p>
+      <w:r>
+        <w:t>Create a setup.sh script.</w:t>
+      </w:r>
+    </w:p>
+    <w:p>
+      <w:pPr>
+        <w:rPr>
+          <w:b/>
+          <w:bCs/>
+        </w:rPr>
+      </w:pPr>
+      <w:r>
+        <w:rPr>
+          <w:b/>
+          <w:bCs/>
+        </w:rPr>
+        <w:t>Unix Shell Script (setup.sh)</w:t>
+      </w:r>
+    </w:p>
+    <w:p>
+      <w:r>
+        <w:t>bash</w:t>
+      </w:r>
+    </w:p>
+    <w:p>
+      <w:r>
+        <w:t>CopyEdit</w:t>
+      </w:r>
+    </w:p>
+    <w:p>
+      <w:r>
+        <w:t>#!/bin/bash</w:t>
+      </w:r>
+    </w:p>
+    <w:p>
+      <w:r>
+        <w:t>export MY_APP_BASE="$(dirname "$(realpath "$0")")"</w:t>
+      </w:r>
+    </w:p>
+    <w:p>
+      <w:r>
+        <w:t>echo "Setting MY_APP_BASE to $MY_APP_BASE"</w:t>
+      </w:r>
+    </w:p>
+    <w:p>
+      <w:r>
+        <w:t>export PYTHONPATH="$MY_APP_BASE/modules:$PYTHONPATH"</w:t>
+      </w:r>
+    </w:p>
+    <w:p>
+      <w:r>
+        <w:t>echo "Running Python script..."</w:t>
+      </w:r>
+    </w:p>
+    <w:p>
+      <w:r>
+        <w:t>python3 "$MY_APP_BASE/main.py"</w:t>
+      </w:r>
+    </w:p>
+    <w:p>
+      <w:r>
+        <w:rPr>
+          <w:rFonts w:ascii="Apple Color Emoji" w:hAnsi="Apple Color Emoji" w:cs="Apple Color Emoji"/>
+        </w:rPr>
+        <w:t>🔹</w:t>
+      </w:r>
+      <w:r>
+        <w:t xml:space="preserve"> </w:t>
+      </w:r>
+      <w:r>
+        <w:rPr>
+          <w:b/>
+          <w:bCs/>
+        </w:rPr>
+        <w:t>Explanation:</w:t>
+      </w:r>
+    </w:p>
+    <w:p>
+      <w:pPr>
+        <w:numPr>
+          <w:ilvl w:val="0"/>
+          <w:numId w:val="4"/>
+        </w:numPr>
+      </w:pPr>
+      <w:r>
+        <w:t>realpath "$0" gets the full path of the script.</w:t>
+      </w:r>
+    </w:p>
+    <w:p>
+      <w:pPr>
+        <w:numPr>
+          <w:ilvl w:val="0"/>
+          <w:numId w:val="4"/>
+        </w:numPr>
+      </w:pPr>
+      <w:r>
+        <w:t>Sets MY_APP_BASE to the script's directory.</w:t>
+      </w:r>
+    </w:p>
+    <w:p>
+      <w:pPr>
+        <w:numPr>
+          <w:ilvl w:val="0"/>
+          <w:numId w:val="4"/>
+        </w:numPr>
+      </w:pPr>
+      <w:r>
+        <w:t>Updates PYTHONPATH for Python module imports.</w:t>
+      </w:r>
+    </w:p>
+    <w:p>
+      <w:pPr>
+        <w:numPr>
+          <w:ilvl w:val="0"/>
+          <w:numId w:val="4"/>
+        </w:numPr>
+      </w:pPr>
+      <w:r>
+        <w:t>Runs main.py without absolute paths.</w:t>
+      </w:r>
+    </w:p>
+    <w:p>
+      <w:r>
+        <w:rPr>
+          <w:rFonts w:ascii="Apple Color Emoji" w:hAnsi="Apple Color Emoji" w:cs="Apple Color Emoji"/>
+        </w:rPr>
+        <w:lastRenderedPageBreak/>
+        <w:t>🔹</w:t>
+      </w:r>
+      <w:r>
+        <w:t xml:space="preserve"> </w:t>
+      </w:r>
+      <w:r>
+        <w:rPr>
+          <w:b/>
+          <w:bCs/>
+        </w:rPr>
+        <w:t>Execution:</w:t>
+      </w:r>
+    </w:p>
+    <w:p>
+      <w:pPr>
+        <w:numPr>
+          <w:ilvl w:val="0"/>
+          <w:numId w:val="5"/>
+        </w:numPr>
+      </w:pPr>
+      <w:r>
+        <w:t>Give execute permission:</w:t>
+      </w:r>
+    </w:p>
+    <w:p>
+      <w:r>
+        <w:t>bash</w:t>
+      </w:r>
+    </w:p>
+    <w:p>
+      <w:r>
+        <w:t>CopyEdit</w:t>
+      </w:r>
+    </w:p>
+    <w:p>
+      <w:r>
+        <w:t>chmod +x setup.sh</w:t>
+      </w:r>
+    </w:p>
+    <w:p>
+      <w:pPr>
+        <w:numPr>
+          <w:ilvl w:val="0"/>
+          <w:numId w:val="5"/>
+        </w:numPr>
+      </w:pPr>
+      <w:r>
+        <w:t>Run the script:</w:t>
+      </w:r>
+    </w:p>
+    <w:p>
+      <w:r>
+        <w:t>bash</w:t>
+      </w:r>
+    </w:p>
+    <w:p>
+      <w:r>
+        <w:t>CopyEdit</w:t>
+      </w:r>
+    </w:p>
+    <w:p>
+      <w:r>
+        <w:t>./setup.sh</w:t>
+      </w:r>
+    </w:p>
+    <w:p>
+      <w:r>
+        <w:rPr>
+          <w:noProof/>
+        </w:rPr>
+        <w:pict w14:anchorId="160F0EA4">
+          <v:rect id="_x0000_i1027" alt="" style="width:450.85pt;height:.05pt;mso-width-percent:0;mso-height-percent:0;mso-width-percent:0;mso-height-percent:0" o:hrpct="999" o:hralign="center" o:hrstd="t" o:hr="t" fillcolor="#a0a0a0" stroked="f"/>
+        </w:pict>
+      </w:r>
+    </w:p>
+    <w:p>
+      <w:pPr>
+        <w:rPr>
+          <w:b/>
+          <w:bCs/>
+        </w:rPr>
+      </w:pPr>
+      <w:r>
+        <w:rPr>
+          <w:rFonts w:ascii="Apple Color Emoji" w:hAnsi="Apple Color Emoji" w:cs="Apple Color Emoji"/>
+          <w:b/>
+          <w:bCs/>
+        </w:rPr>
+        <w:t>🔹</w:t>
+      </w:r>
+      <w:r>
+        <w:rPr>
+          <w:b/>
+          <w:bCs/>
+        </w:rPr>
+        <w:t xml:space="preserve"> 3. Automate Virtual Environment Activation (Optional)</w:t>
+      </w:r>
+    </w:p>
+    <w:p>
+      <w:r>
+        <w:t xml:space="preserve">If your project uses a </w:t>
+      </w:r>
+      <w:r>
+        <w:rPr>
+          <w:b/>
+          <w:bCs/>
+        </w:rPr>
+        <w:t>virtual environment</w:t>
+      </w:r>
+      <w:r>
+        <w:t>, modify the scripts:</w:t>
+      </w:r>
+    </w:p>
+    <w:p>
+      <w:pPr>
+        <w:rPr>
+          <w:b/>
+          <w:bCs/>
+        </w:rPr>
+      </w:pPr>
+      <w:r>
+        <w:rPr>
+          <w:b/>
+          <w:bCs/>
+        </w:rPr>
+        <w:t>Windows (setup.bat with venv)</w:t>
+      </w:r>
+    </w:p>
+    <w:p>
+      <w:r>
+        <w:t>bat</w:t>
+      </w:r>
+    </w:p>
+    <w:p>
+      <w:r>
+        <w:t>CopyEdit</w:t>
+      </w:r>
+    </w:p>
+    <w:p>
+      <w:r>
+        <w:t>@echo off</w:t>
+      </w:r>
+    </w:p>
+    <w:p>
+      <w:r>
+        <w:t>set MY_APP_BASE=%~dp0</w:t>
+      </w:r>
+    </w:p>
+    <w:p>
+      <w:r>
+        <w:t>set PYTHONPATH=%MY_APP_BASE%\modules;%PYTHONPATH%</w:t>
+      </w:r>
+    </w:p>
+    <w:p>
+      <w:r>
+        <w:t>call "%MY_APP_BASE%\venv\Scripts\activate"</w:t>
+      </w:r>
+    </w:p>
+    <w:p>
+      <w:r>
+        <w:t>python "%MY_APP_BASE%\main.py"</w:t>
+      </w:r>
+    </w:p>
+    <w:p>
+      <w:pPr>
+        <w:rPr>
+          <w:b/>
+          <w:bCs/>
+        </w:rPr>
+      </w:pPr>
+      <w:r>
+        <w:rPr>
+          <w:b/>
+          <w:bCs/>
+        </w:rPr>
+        <w:t>Unix (setup.sh with venv)</w:t>
+      </w:r>
+    </w:p>
+    <w:p>
+      <w:r>
+        <w:t>bash</w:t>
+      </w:r>
+    </w:p>
+    <w:p>
+      <w:r>
+        <w:t>CopyEdit</w:t>
+      </w:r>
+    </w:p>
+    <w:p>
+      <w:r>
+        <w:t>#!/bin/bash</w:t>
+      </w:r>
+    </w:p>
+    <w:p>
+      <w:r>
+        <w:t>export MY_APP_BASE="$(dirname "$(realpath "$0")")"</w:t>
+      </w:r>
+    </w:p>
+    <w:p>
+      <w:r>
+        <w:t>export PYTHONPATH="$MY_APP_BASE/modules:$PYTHONPATH"</w:t>
+      </w:r>
+    </w:p>
+    <w:p>
+      <w:r>
+        <w:t>source "$MY_APP_BASE/venv/bin/activate"</w:t>
+      </w:r>
+    </w:p>
+    <w:p>
+      <w:r>
+        <w:t>python3 "$MY_APP_BASE/main.py"</w:t>
+      </w:r>
+    </w:p>
+    <w:p>
+      <w:r>
+        <w:rPr>
+          <w:noProof/>
+        </w:rPr>
+        <w:pict w14:anchorId="5AB1751B">
+          <v:rect id="_x0000_i1026" alt="" style="width:450.85pt;height:.05pt;mso-width-percent:0;mso-height-percent:0;mso-width-percent:0;mso-height-percent:0" o:hrpct="999" o:hralign="center" o:hrstd="t" o:hr="t" fillcolor="#a0a0a0" stroked="f"/>
+        </w:pict>
+      </w:r>
+    </w:p>
+    <w:p>
+      <w:pPr>
+        <w:rPr>
+          <w:b/>
+          <w:bCs/>
+        </w:rPr>
+      </w:pPr>
+      <w:r>
+        <w:rPr>
+          <w:rFonts w:ascii="Apple Color Emoji" w:hAnsi="Apple Color Emoji" w:cs="Apple Color Emoji"/>
+          <w:b/>
+          <w:bCs/>
+        </w:rPr>
+        <w:t>🔹</w:t>
+      </w:r>
+      <w:r>
+        <w:rPr>
+          <w:b/>
+          <w:bCs/>
+        </w:rPr>
+        <w:t xml:space="preserve"> 4. Automate Execution with a Python Script</w:t>
+      </w:r>
+    </w:p>
+    <w:p>
+      <w:r>
+        <w:t>Instead of using shell scripts, you can make a Python script that sets the environment dynamically.</w:t>
+      </w:r>
+    </w:p>
+    <w:p>
+      <w:pPr>
+        <w:rPr>
+          <w:b/>
+          <w:bCs/>
+        </w:rPr>
+      </w:pPr>
+      <w:r>
+        <w:rPr>
+          <w:b/>
+          <w:bCs/>
+        </w:rPr>
+        <w:t>Python Auto Setup (run.py)</w:t>
+      </w:r>
+    </w:p>
+    <w:p>
+      <w:r>
+        <w:t>python</w:t>
+      </w:r>
+    </w:p>
+    <w:p>
+      <w:r>
+        <w:t>CopyEdit</w:t>
+      </w:r>
+    </w:p>
+    <w:p>
+      <w:r>
+        <w:t>import os</w:t>
+      </w:r>
+    </w:p>
+    <w:p>
+      <w:r>
+        <w:t>import sys</w:t>
+      </w:r>
+    </w:p>
+    <w:p>
+      <w:r>
+        <w:t>import subprocess</w:t>
+      </w:r>
+    </w:p>
+    <w:p/>
+    <w:p>
+      <w:r>
+        <w:t>BASE_PATH = os.path.dirname(os.path.abspath(__file__))</w:t>
+      </w:r>
+    </w:p>
+    <w:p>
+      <w:r>
+        <w:t>os.environ["MY_APP_BASE"] = BASE_PATH</w:t>
+      </w:r>
+    </w:p>
+    <w:p>
+      <w:r>
+        <w:t>sys.path.append(os.path.join(BASE_PATH, "modules"))</w:t>
+      </w:r>
+    </w:p>
+    <w:p/>
+    <w:p>
+      <w:r>
+        <w:t>print(f"MY_APP_BASE set to: {BASE_PATH}")</w:t>
+      </w:r>
+    </w:p>
+    <w:p>
+      <w:r>
+        <w:t>print("Running main.py...")</w:t>
+      </w:r>
+    </w:p>
+    <w:p/>
+    <w:p>
+      <w:r>
+        <w:t># Run the main script</w:t>
+      </w:r>
+    </w:p>
+    <w:p>
+      <w:r>
+        <w:lastRenderedPageBreak/>
+        <w:t>subprocess.run([sys.executable, os.path.join(BASE_PATH, "main.py")])</w:t>
+      </w:r>
+    </w:p>
+    <w:p>
+      <w:r>
+        <w:rPr>
+          <w:rFonts w:ascii="Apple Color Emoji" w:hAnsi="Apple Color Emoji" w:cs="Apple Color Emoji"/>
+        </w:rPr>
+        <w:t>🔹</w:t>
+      </w:r>
+      <w:r>
+        <w:t xml:space="preserve"> </w:t>
+      </w:r>
+      <w:r>
+        <w:rPr>
+          <w:b/>
+          <w:bCs/>
+        </w:rPr>
+        <w:t>Execution (Cross-platform)</w:t>
+      </w:r>
+    </w:p>
+    <w:p>
+      <w:r>
+        <w:t>bash</w:t>
+      </w:r>
+    </w:p>
+    <w:p>
+      <w:r>
+        <w:t>CopyEdit</w:t>
+      </w:r>
+    </w:p>
+    <w:p>
+      <w:r>
+        <w:t>python run.py</w:t>
+      </w:r>
+    </w:p>
+    <w:p>
+      <w:r>
+        <w:t>or</w:t>
+      </w:r>
+    </w:p>
+    <w:p>
+      <w:r>
+        <w:t>cmd</w:t>
+      </w:r>
+    </w:p>
+    <w:p>
+      <w:r>
+        <w:t>CopyEdit</w:t>
+      </w:r>
+    </w:p>
+    <w:p>
+      <w:r>
+        <w:t>python run.py</w:t>
+      </w:r>
+    </w:p>
+    <w:p>
+      <w:r>
+        <w:rPr>
+          <w:noProof/>
+        </w:rPr>
+        <w:pict w14:anchorId="64E66A3E">
           <v:rect id="_x0000_i1025" alt="" style="width:450.85pt;height:.05pt;mso-width-percent:0;mso-height-percent:0;mso-width-percent:0;mso-height-percent:0" o:hrpct="999" o:hralign="center" o:hrstd="t" o:hr="t" fillcolor="#a0a0a0" stroked="f"/>
         </w:pict>
       </w:r>
@@ -834,37 +1399,87 @@
       </w:pPr>
       <w:r>
         <w:rPr>
-          <w:b/>
-          <w:bCs/>
-        </w:rPr>
-        <w:t>Final Execution (Run on Any Machine)</w:t>
-      </w:r>
-    </w:p>
-    <w:p>
-      <w:r>
-        <w:t>Ensure MY_APP_BASE is set and execute:</w:t>
-      </w:r>
-    </w:p>
-    <w:p>
-      <w:r>
-        <w:t>bash</w:t>
-      </w:r>
-    </w:p>
-    <w:p>
-      <w:proofErr w:type="spellStart"/>
-      <w:r>
-        <w:t>CopyEdit</w:t>
-      </w:r>
-      <w:proofErr w:type="spellEnd"/>
-    </w:p>
-    <w:p>
-      <w:r>
-        <w:t>python main.py</w:t>
-      </w:r>
-    </w:p>
-    <w:p>
-      <w:r>
-        <w:t>This setup allows running your Python programs on any machine without changing paths manually</w:t>
+          <w:rFonts w:ascii="Apple Color Emoji" w:hAnsi="Apple Color Emoji" w:cs="Apple Color Emoji"/>
+          <w:b/>
+          <w:bCs/>
+        </w:rPr>
+        <w:t>✅</w:t>
+      </w:r>
+      <w:r>
+        <w:rPr>
+          <w:b/>
+          <w:bCs/>
+        </w:rPr>
+        <w:t xml:space="preserve"> Final Thoughts</w:t>
+      </w:r>
+    </w:p>
+    <w:p>
+      <w:pPr>
+        <w:numPr>
+          <w:ilvl w:val="0"/>
+          <w:numId w:val="6"/>
+        </w:numPr>
+      </w:pPr>
+      <w:r>
+        <w:rPr>
+          <w:b/>
+          <w:bCs/>
+        </w:rPr>
+        <w:t>Windows users</w:t>
+      </w:r>
+      <w:r>
+        <w:t>: Use setup.bat for automated execution.</w:t>
+      </w:r>
+    </w:p>
+    <w:p>
+      <w:pPr>
+        <w:numPr>
+          <w:ilvl w:val="0"/>
+          <w:numId w:val="6"/>
+        </w:numPr>
+      </w:pPr>
+      <w:r>
+        <w:rPr>
+          <w:b/>
+          <w:bCs/>
+        </w:rPr>
+        <w:t>Unix users</w:t>
+      </w:r>
+      <w:r>
+        <w:t>: Use setup.sh for automated execution.</w:t>
+      </w:r>
+    </w:p>
+    <w:p>
+      <w:pPr>
+        <w:numPr>
+          <w:ilvl w:val="0"/>
+          <w:numId w:val="6"/>
+        </w:numPr>
+      </w:pPr>
+      <w:r>
+        <w:rPr>
+          <w:b/>
+          <w:bCs/>
+        </w:rPr>
+        <w:t>For portability</w:t>
+      </w:r>
+      <w:r>
+        <w:t>: Use run.py, which works on both Windows and Unix.</w:t>
+      </w:r>
+    </w:p>
+    <w:p>
+      <w:r>
+        <w:t xml:space="preserve">This ensures that your program runs </w:t>
+      </w:r>
+      <w:r>
+        <w:rPr>
+          <w:b/>
+          <w:bCs/>
+        </w:rPr>
+        <w:t>without manual configuration</w:t>
+      </w:r>
+      <w:r>
+        <w:t xml:space="preserve"> on any machine.</w:t>
       </w:r>
     </w:p>
     <w:p/>
@@ -1178,11 +1793,583 @@
       </w:rPr>
     </w:lvl>
   </w:abstractNum>
+  <w:abstractNum w:abstractNumId="2" w15:restartNumberingAfterBreak="0">
+    <w:nsid w:val="4D4F14CE"/>
+    <w:multiLevelType w:val="multilevel"/>
+    <w:tmpl w:val="9E7EC23E"/>
+    <w:lvl w:ilvl="0">
+      <w:start w:val="1"/>
+      <w:numFmt w:val="decimal"/>
+      <w:lvlText w:val="%1."/>
+      <w:lvlJc w:val="left"/>
+      <w:pPr>
+        <w:tabs>
+          <w:tab w:val="num" w:pos="720"/>
+        </w:tabs>
+        <w:ind w:left="720" w:hanging="360"/>
+      </w:pPr>
+    </w:lvl>
+    <w:lvl w:ilvl="1" w:tentative="1">
+      <w:start w:val="1"/>
+      <w:numFmt w:val="decimal"/>
+      <w:lvlText w:val="%2."/>
+      <w:lvlJc w:val="left"/>
+      <w:pPr>
+        <w:tabs>
+          <w:tab w:val="num" w:pos="1440"/>
+        </w:tabs>
+        <w:ind w:left="1440" w:hanging="360"/>
+      </w:pPr>
+    </w:lvl>
+    <w:lvl w:ilvl="2" w:tentative="1">
+      <w:start w:val="1"/>
+      <w:numFmt w:val="decimal"/>
+      <w:lvlText w:val="%3."/>
+      <w:lvlJc w:val="left"/>
+      <w:pPr>
+        <w:tabs>
+          <w:tab w:val="num" w:pos="2160"/>
+        </w:tabs>
+        <w:ind w:left="2160" w:hanging="360"/>
+      </w:pPr>
+    </w:lvl>
+    <w:lvl w:ilvl="3" w:tentative="1">
+      <w:start w:val="1"/>
+      <w:numFmt w:val="decimal"/>
+      <w:lvlText w:val="%4."/>
+      <w:lvlJc w:val="left"/>
+      <w:pPr>
+        <w:tabs>
+          <w:tab w:val="num" w:pos="2880"/>
+        </w:tabs>
+        <w:ind w:left="2880" w:hanging="360"/>
+      </w:pPr>
+    </w:lvl>
+    <w:lvl w:ilvl="4" w:tentative="1">
+      <w:start w:val="1"/>
+      <w:numFmt w:val="decimal"/>
+      <w:lvlText w:val="%5."/>
+      <w:lvlJc w:val="left"/>
+      <w:pPr>
+        <w:tabs>
+          <w:tab w:val="num" w:pos="3600"/>
+        </w:tabs>
+        <w:ind w:left="3600" w:hanging="360"/>
+      </w:pPr>
+    </w:lvl>
+    <w:lvl w:ilvl="5" w:tentative="1">
+      <w:start w:val="1"/>
+      <w:numFmt w:val="decimal"/>
+      <w:lvlText w:val="%6."/>
+      <w:lvlJc w:val="left"/>
+      <w:pPr>
+        <w:tabs>
+          <w:tab w:val="num" w:pos="4320"/>
+        </w:tabs>
+        <w:ind w:left="4320" w:hanging="360"/>
+      </w:pPr>
+    </w:lvl>
+    <w:lvl w:ilvl="6" w:tentative="1">
+      <w:start w:val="1"/>
+      <w:numFmt w:val="decimal"/>
+      <w:lvlText w:val="%7."/>
+      <w:lvlJc w:val="left"/>
+      <w:pPr>
+        <w:tabs>
+          <w:tab w:val="num" w:pos="5040"/>
+        </w:tabs>
+        <w:ind w:left="5040" w:hanging="360"/>
+      </w:pPr>
+    </w:lvl>
+    <w:lvl w:ilvl="7" w:tentative="1">
+      <w:start w:val="1"/>
+      <w:numFmt w:val="decimal"/>
+      <w:lvlText w:val="%8."/>
+      <w:lvlJc w:val="left"/>
+      <w:pPr>
+        <w:tabs>
+          <w:tab w:val="num" w:pos="5760"/>
+        </w:tabs>
+        <w:ind w:left="5760" w:hanging="360"/>
+      </w:pPr>
+    </w:lvl>
+    <w:lvl w:ilvl="8" w:tentative="1">
+      <w:start w:val="1"/>
+      <w:numFmt w:val="decimal"/>
+      <w:lvlText w:val="%9."/>
+      <w:lvlJc w:val="left"/>
+      <w:pPr>
+        <w:tabs>
+          <w:tab w:val="num" w:pos="6480"/>
+        </w:tabs>
+        <w:ind w:left="6480" w:hanging="360"/>
+      </w:pPr>
+    </w:lvl>
+  </w:abstractNum>
+  <w:abstractNum w:abstractNumId="3" w15:restartNumberingAfterBreak="0">
+    <w:nsid w:val="52B95CD8"/>
+    <w:multiLevelType w:val="multilevel"/>
+    <w:tmpl w:val="4A2E51A4"/>
+    <w:lvl w:ilvl="0">
+      <w:start w:val="1"/>
+      <w:numFmt w:val="bullet"/>
+      <w:lvlText w:val=""/>
+      <w:lvlJc w:val="left"/>
+      <w:pPr>
+        <w:tabs>
+          <w:tab w:val="num" w:pos="720"/>
+        </w:tabs>
+        <w:ind w:left="720" w:hanging="360"/>
+      </w:pPr>
+      <w:rPr>
+        <w:rFonts w:ascii="Symbol" w:hAnsi="Symbol" w:hint="default"/>
+        <w:sz w:val="20"/>
+      </w:rPr>
+    </w:lvl>
+    <w:lvl w:ilvl="1" w:tentative="1">
+      <w:start w:val="1"/>
+      <w:numFmt w:val="bullet"/>
+      <w:lvlText w:val="o"/>
+      <w:lvlJc w:val="left"/>
+      <w:pPr>
+        <w:tabs>
+          <w:tab w:val="num" w:pos="1440"/>
+        </w:tabs>
+        <w:ind w:left="1440" w:hanging="360"/>
+      </w:pPr>
+      <w:rPr>
+        <w:rFonts w:ascii="Courier New" w:hAnsi="Courier New" w:hint="default"/>
+        <w:sz w:val="20"/>
+      </w:rPr>
+    </w:lvl>
+    <w:lvl w:ilvl="2" w:tentative="1">
+      <w:start w:val="1"/>
+      <w:numFmt w:val="bullet"/>
+      <w:lvlText w:val=""/>
+      <w:lvlJc w:val="left"/>
+      <w:pPr>
+        <w:tabs>
+          <w:tab w:val="num" w:pos="2160"/>
+        </w:tabs>
+        <w:ind w:left="2160" w:hanging="360"/>
+      </w:pPr>
+      <w:rPr>
+        <w:rFonts w:ascii="Wingdings" w:hAnsi="Wingdings" w:hint="default"/>
+        <w:sz w:val="20"/>
+      </w:rPr>
+    </w:lvl>
+    <w:lvl w:ilvl="3" w:tentative="1">
+      <w:start w:val="1"/>
+      <w:numFmt w:val="bullet"/>
+      <w:lvlText w:val=""/>
+      <w:lvlJc w:val="left"/>
+      <w:pPr>
+        <w:tabs>
+          <w:tab w:val="num" w:pos="2880"/>
+        </w:tabs>
+        <w:ind w:left="2880" w:hanging="360"/>
+      </w:pPr>
+      <w:rPr>
+        <w:rFonts w:ascii="Wingdings" w:hAnsi="Wingdings" w:hint="default"/>
+        <w:sz w:val="20"/>
+      </w:rPr>
+    </w:lvl>
+    <w:lvl w:ilvl="4" w:tentative="1">
+      <w:start w:val="1"/>
+      <w:numFmt w:val="bullet"/>
+      <w:lvlText w:val=""/>
+      <w:lvlJc w:val="left"/>
+      <w:pPr>
+        <w:tabs>
+          <w:tab w:val="num" w:pos="3600"/>
+        </w:tabs>
+        <w:ind w:left="3600" w:hanging="360"/>
+      </w:pPr>
+      <w:rPr>
+        <w:rFonts w:ascii="Wingdings" w:hAnsi="Wingdings" w:hint="default"/>
+        <w:sz w:val="20"/>
+      </w:rPr>
+    </w:lvl>
+    <w:lvl w:ilvl="5" w:tentative="1">
+      <w:start w:val="1"/>
+      <w:numFmt w:val="bullet"/>
+      <w:lvlText w:val=""/>
+      <w:lvlJc w:val="left"/>
+      <w:pPr>
+        <w:tabs>
+          <w:tab w:val="num" w:pos="4320"/>
+        </w:tabs>
+        <w:ind w:left="4320" w:hanging="360"/>
+      </w:pPr>
+      <w:rPr>
+        <w:rFonts w:ascii="Wingdings" w:hAnsi="Wingdings" w:hint="default"/>
+        <w:sz w:val="20"/>
+      </w:rPr>
+    </w:lvl>
+    <w:lvl w:ilvl="6" w:tentative="1">
+      <w:start w:val="1"/>
+      <w:numFmt w:val="bullet"/>
+      <w:lvlText w:val=""/>
+      <w:lvlJc w:val="left"/>
+      <w:pPr>
+        <w:tabs>
+          <w:tab w:val="num" w:pos="5040"/>
+        </w:tabs>
+        <w:ind w:left="5040" w:hanging="360"/>
+      </w:pPr>
+      <w:rPr>
+        <w:rFonts w:ascii="Wingdings" w:hAnsi="Wingdings" w:hint="default"/>
+        <w:sz w:val="20"/>
+      </w:rPr>
+    </w:lvl>
+    <w:lvl w:ilvl="7" w:tentative="1">
+      <w:start w:val="1"/>
+      <w:numFmt w:val="bullet"/>
+      <w:lvlText w:val=""/>
+      <w:lvlJc w:val="left"/>
+      <w:pPr>
+        <w:tabs>
+          <w:tab w:val="num" w:pos="5760"/>
+        </w:tabs>
+        <w:ind w:left="5760" w:hanging="360"/>
+      </w:pPr>
+      <w:rPr>
+        <w:rFonts w:ascii="Wingdings" w:hAnsi="Wingdings" w:hint="default"/>
+        <w:sz w:val="20"/>
+      </w:rPr>
+    </w:lvl>
+    <w:lvl w:ilvl="8" w:tentative="1">
+      <w:start w:val="1"/>
+      <w:numFmt w:val="bullet"/>
+      <w:lvlText w:val=""/>
+      <w:lvlJc w:val="left"/>
+      <w:pPr>
+        <w:tabs>
+          <w:tab w:val="num" w:pos="6480"/>
+        </w:tabs>
+        <w:ind w:left="6480" w:hanging="360"/>
+      </w:pPr>
+      <w:rPr>
+        <w:rFonts w:ascii="Wingdings" w:hAnsi="Wingdings" w:hint="default"/>
+        <w:sz w:val="20"/>
+      </w:rPr>
+    </w:lvl>
+  </w:abstractNum>
+  <w:abstractNum w:abstractNumId="4" w15:restartNumberingAfterBreak="0">
+    <w:nsid w:val="793E10DA"/>
+    <w:multiLevelType w:val="multilevel"/>
+    <w:tmpl w:val="80B2A6F0"/>
+    <w:lvl w:ilvl="0">
+      <w:start w:val="1"/>
+      <w:numFmt w:val="bullet"/>
+      <w:lvlText w:val=""/>
+      <w:lvlJc w:val="left"/>
+      <w:pPr>
+        <w:tabs>
+          <w:tab w:val="num" w:pos="720"/>
+        </w:tabs>
+        <w:ind w:left="720" w:hanging="360"/>
+      </w:pPr>
+      <w:rPr>
+        <w:rFonts w:ascii="Symbol" w:hAnsi="Symbol" w:hint="default"/>
+        <w:sz w:val="20"/>
+      </w:rPr>
+    </w:lvl>
+    <w:lvl w:ilvl="1" w:tentative="1">
+      <w:start w:val="1"/>
+      <w:numFmt w:val="bullet"/>
+      <w:lvlText w:val="o"/>
+      <w:lvlJc w:val="left"/>
+      <w:pPr>
+        <w:tabs>
+          <w:tab w:val="num" w:pos="1440"/>
+        </w:tabs>
+        <w:ind w:left="1440" w:hanging="360"/>
+      </w:pPr>
+      <w:rPr>
+        <w:rFonts w:ascii="Courier New" w:hAnsi="Courier New" w:hint="default"/>
+        <w:sz w:val="20"/>
+      </w:rPr>
+    </w:lvl>
+    <w:lvl w:ilvl="2" w:tentative="1">
+      <w:start w:val="1"/>
+      <w:numFmt w:val="bullet"/>
+      <w:lvlText w:val=""/>
+      <w:lvlJc w:val="left"/>
+      <w:pPr>
+        <w:tabs>
+          <w:tab w:val="num" w:pos="2160"/>
+        </w:tabs>
+        <w:ind w:left="2160" w:hanging="360"/>
+      </w:pPr>
+      <w:rPr>
+        <w:rFonts w:ascii="Wingdings" w:hAnsi="Wingdings" w:hint="default"/>
+        <w:sz w:val="20"/>
+      </w:rPr>
+    </w:lvl>
+    <w:lvl w:ilvl="3" w:tentative="1">
+      <w:start w:val="1"/>
+      <w:numFmt w:val="bullet"/>
+      <w:lvlText w:val=""/>
+      <w:lvlJc w:val="left"/>
+      <w:pPr>
+        <w:tabs>
+          <w:tab w:val="num" w:pos="2880"/>
+        </w:tabs>
+        <w:ind w:left="2880" w:hanging="360"/>
+      </w:pPr>
+      <w:rPr>
+        <w:rFonts w:ascii="Wingdings" w:hAnsi="Wingdings" w:hint="default"/>
+        <w:sz w:val="20"/>
+      </w:rPr>
+    </w:lvl>
+    <w:lvl w:ilvl="4" w:tentative="1">
+      <w:start w:val="1"/>
+      <w:numFmt w:val="bullet"/>
+      <w:lvlText w:val=""/>
+      <w:lvlJc w:val="left"/>
+      <w:pPr>
+        <w:tabs>
+          <w:tab w:val="num" w:pos="3600"/>
+        </w:tabs>
+        <w:ind w:left="3600" w:hanging="360"/>
+      </w:pPr>
+      <w:rPr>
+        <w:rFonts w:ascii="Wingdings" w:hAnsi="Wingdings" w:hint="default"/>
+        <w:sz w:val="20"/>
+      </w:rPr>
+    </w:lvl>
+    <w:lvl w:ilvl="5" w:tentative="1">
+      <w:start w:val="1"/>
+      <w:numFmt w:val="bullet"/>
+      <w:lvlText w:val=""/>
+      <w:lvlJc w:val="left"/>
+      <w:pPr>
+        <w:tabs>
+          <w:tab w:val="num" w:pos="4320"/>
+        </w:tabs>
+        <w:ind w:left="4320" w:hanging="360"/>
+      </w:pPr>
+      <w:rPr>
+        <w:rFonts w:ascii="Wingdings" w:hAnsi="Wingdings" w:hint="default"/>
+        <w:sz w:val="20"/>
+      </w:rPr>
+    </w:lvl>
+    <w:lvl w:ilvl="6" w:tentative="1">
+      <w:start w:val="1"/>
+      <w:numFmt w:val="bullet"/>
+      <w:lvlText w:val=""/>
+      <w:lvlJc w:val="left"/>
+      <w:pPr>
+        <w:tabs>
+          <w:tab w:val="num" w:pos="5040"/>
+        </w:tabs>
+        <w:ind w:left="5040" w:hanging="360"/>
+      </w:pPr>
+      <w:rPr>
+        <w:rFonts w:ascii="Wingdings" w:hAnsi="Wingdings" w:hint="default"/>
+        <w:sz w:val="20"/>
+      </w:rPr>
+    </w:lvl>
+    <w:lvl w:ilvl="7" w:tentative="1">
+      <w:start w:val="1"/>
+      <w:numFmt w:val="bullet"/>
+      <w:lvlText w:val=""/>
+      <w:lvlJc w:val="left"/>
+      <w:pPr>
+        <w:tabs>
+          <w:tab w:val="num" w:pos="5760"/>
+        </w:tabs>
+        <w:ind w:left="5760" w:hanging="360"/>
+      </w:pPr>
+      <w:rPr>
+        <w:rFonts w:ascii="Wingdings" w:hAnsi="Wingdings" w:hint="default"/>
+        <w:sz w:val="20"/>
+      </w:rPr>
+    </w:lvl>
+    <w:lvl w:ilvl="8" w:tentative="1">
+      <w:start w:val="1"/>
+      <w:numFmt w:val="bullet"/>
+      <w:lvlText w:val=""/>
+      <w:lvlJc w:val="left"/>
+      <w:pPr>
+        <w:tabs>
+          <w:tab w:val="num" w:pos="6480"/>
+        </w:tabs>
+        <w:ind w:left="6480" w:hanging="360"/>
+      </w:pPr>
+      <w:rPr>
+        <w:rFonts w:ascii="Wingdings" w:hAnsi="Wingdings" w:hint="default"/>
+        <w:sz w:val="20"/>
+      </w:rPr>
+    </w:lvl>
+  </w:abstractNum>
+  <w:abstractNum w:abstractNumId="5" w15:restartNumberingAfterBreak="0">
+    <w:nsid w:val="79713A28"/>
+    <w:multiLevelType w:val="multilevel"/>
+    <w:tmpl w:val="AAD8AD86"/>
+    <w:lvl w:ilvl="0">
+      <w:start w:val="1"/>
+      <w:numFmt w:val="bullet"/>
+      <w:lvlText w:val=""/>
+      <w:lvlJc w:val="left"/>
+      <w:pPr>
+        <w:tabs>
+          <w:tab w:val="num" w:pos="720"/>
+        </w:tabs>
+        <w:ind w:left="720" w:hanging="360"/>
+      </w:pPr>
+      <w:rPr>
+        <w:rFonts w:ascii="Symbol" w:hAnsi="Symbol" w:hint="default"/>
+        <w:sz w:val="20"/>
+      </w:rPr>
+    </w:lvl>
+    <w:lvl w:ilvl="1" w:tentative="1">
+      <w:start w:val="1"/>
+      <w:numFmt w:val="bullet"/>
+      <w:lvlText w:val="o"/>
+      <w:lvlJc w:val="left"/>
+      <w:pPr>
+        <w:tabs>
+          <w:tab w:val="num" w:pos="1440"/>
+        </w:tabs>
+        <w:ind w:left="1440" w:hanging="360"/>
+      </w:pPr>
+      <w:rPr>
+        <w:rFonts w:ascii="Courier New" w:hAnsi="Courier New" w:hint="default"/>
+        <w:sz w:val="20"/>
+      </w:rPr>
+    </w:lvl>
+    <w:lvl w:ilvl="2" w:tentative="1">
+      <w:start w:val="1"/>
+      <w:numFmt w:val="bullet"/>
+      <w:lvlText w:val=""/>
+      <w:lvlJc w:val="left"/>
+      <w:pPr>
+        <w:tabs>
+          <w:tab w:val="num" w:pos="2160"/>
+        </w:tabs>
+        <w:ind w:left="2160" w:hanging="360"/>
+      </w:pPr>
+      <w:rPr>
+        <w:rFonts w:ascii="Wingdings" w:hAnsi="Wingdings" w:hint="default"/>
+        <w:sz w:val="20"/>
+      </w:rPr>
+    </w:lvl>
+    <w:lvl w:ilvl="3" w:tentative="1">
+      <w:start w:val="1"/>
+      <w:numFmt w:val="bullet"/>
+      <w:lvlText w:val=""/>
+      <w:lvlJc w:val="left"/>
+      <w:pPr>
+        <w:tabs>
+          <w:tab w:val="num" w:pos="2880"/>
+        </w:tabs>
+        <w:ind w:left="2880" w:hanging="360"/>
+      </w:pPr>
+      <w:rPr>
+        <w:rFonts w:ascii="Wingdings" w:hAnsi="Wingdings" w:hint="default"/>
+        <w:sz w:val="20"/>
+      </w:rPr>
+    </w:lvl>
+    <w:lvl w:ilvl="4" w:tentative="1">
+      <w:start w:val="1"/>
+      <w:numFmt w:val="bullet"/>
+      <w:lvlText w:val=""/>
+      <w:lvlJc w:val="left"/>
+      <w:pPr>
+        <w:tabs>
+          <w:tab w:val="num" w:pos="3600"/>
+        </w:tabs>
+        <w:ind w:left="3600" w:hanging="360"/>
+      </w:pPr>
+      <w:rPr>
+        <w:rFonts w:ascii="Wingdings" w:hAnsi="Wingdings" w:hint="default"/>
+        <w:sz w:val="20"/>
+      </w:rPr>
+    </w:lvl>
+    <w:lvl w:ilvl="5" w:tentative="1">
+      <w:start w:val="1"/>
+      <w:numFmt w:val="bullet"/>
+      <w:lvlText w:val=""/>
+      <w:lvlJc w:val="left"/>
+      <w:pPr>
+        <w:tabs>
+          <w:tab w:val="num" w:pos="4320"/>
+        </w:tabs>
+        <w:ind w:left="4320" w:hanging="360"/>
+      </w:pPr>
+      <w:rPr>
+        <w:rFonts w:ascii="Wingdings" w:hAnsi="Wingdings" w:hint="default"/>
+        <w:sz w:val="20"/>
+      </w:rPr>
+    </w:lvl>
+    <w:lvl w:ilvl="6" w:tentative="1">
+      <w:start w:val="1"/>
+      <w:numFmt w:val="bullet"/>
+      <w:lvlText w:val=""/>
+      <w:lvlJc w:val="left"/>
+      <w:pPr>
+        <w:tabs>
+          <w:tab w:val="num" w:pos="5040"/>
+        </w:tabs>
+        <w:ind w:left="5040" w:hanging="360"/>
+      </w:pPr>
+      <w:rPr>
+        <w:rFonts w:ascii="Wingdings" w:hAnsi="Wingdings" w:hint="default"/>
+        <w:sz w:val="20"/>
+      </w:rPr>
+    </w:lvl>
+    <w:lvl w:ilvl="7" w:tentative="1">
+      <w:start w:val="1"/>
+      <w:numFmt w:val="bullet"/>
+      <w:lvlText w:val=""/>
+      <w:lvlJc w:val="left"/>
+      <w:pPr>
+        <w:tabs>
+          <w:tab w:val="num" w:pos="5760"/>
+        </w:tabs>
+        <w:ind w:left="5760" w:hanging="360"/>
+      </w:pPr>
+      <w:rPr>
+        <w:rFonts w:ascii="Wingdings" w:hAnsi="Wingdings" w:hint="default"/>
+        <w:sz w:val="20"/>
+      </w:rPr>
+    </w:lvl>
+    <w:lvl w:ilvl="8" w:tentative="1">
+      <w:start w:val="1"/>
+      <w:numFmt w:val="bullet"/>
+      <w:lvlText w:val=""/>
+      <w:lvlJc w:val="left"/>
+      <w:pPr>
+        <w:tabs>
+          <w:tab w:val="num" w:pos="6480"/>
+        </w:tabs>
+        <w:ind w:left="6480" w:hanging="360"/>
+      </w:pPr>
+      <w:rPr>
+        <w:rFonts w:ascii="Wingdings" w:hAnsi="Wingdings" w:hint="default"/>
+        <w:sz w:val="20"/>
+      </w:rPr>
+    </w:lvl>
+  </w:abstractNum>
   <w:num w:numId="1" w16cid:durableId="2076514024">
     <w:abstractNumId w:val="0"/>
   </w:num>
   <w:num w:numId="2" w16cid:durableId="506020635">
     <w:abstractNumId w:val="1"/>
+  </w:num>
+  <w:num w:numId="3" w16cid:durableId="957176737">
+    <w:abstractNumId w:val="5"/>
+  </w:num>
+  <w:num w:numId="4" w16cid:durableId="1871911458">
+    <w:abstractNumId w:val="4"/>
+  </w:num>
+  <w:num w:numId="5" w16cid:durableId="599528543">
+    <w:abstractNumId w:val="2"/>
+  </w:num>
+  <w:num w:numId="6" w16cid:durableId="929654040">
+    <w:abstractNumId w:val="3"/>
   </w:num>
 </w:numbering>
 </file>

</xml_diff>